<commit_message>
Fase 2 zo goed als af
</commit_message>
<xml_diff>
--- a/Documentatie/Documentatie ProjectWerk.docx
+++ b/Documentatie/Documentatie ProjectWerk.docx
@@ -508,6 +508,55 @@
         </w:rPr>
         <w:t xml:space="preserve">Management plan: </w:t>
       </w:r>
+      <w:r>
+        <w:rPr>
+          <w:sz w:val="24"/>
+          <w:szCs w:val="24"/>
+        </w:rPr>
+        <w:t>Databan</w:t>
+      </w:r>
+      <w:r>
+        <w:rPr>
+          <w:sz w:val="24"/>
+          <w:szCs w:val="24"/>
+        </w:rPr>
+        <w:t>k en design werd</w:t>
+      </w:r>
+      <w:r>
+        <w:rPr>
+          <w:sz w:val="24"/>
+          <w:szCs w:val="24"/>
+        </w:rPr>
+        <w:t xml:space="preserve"> als eerste gemaakt. Daarna kwam de </w:t>
+      </w:r>
+      <w:r>
+        <w:rPr>
+          <w:sz w:val="24"/>
+          <w:szCs w:val="24"/>
+        </w:rPr>
+        <w:t>domeincontroller, configurators, etc.</w:t>
+      </w:r>
+      <w:r>
+        <w:rPr>
+          <w:sz w:val="24"/>
+          <w:szCs w:val="24"/>
+        </w:rPr>
+        <w:t xml:space="preserve"> Nadat </w:t>
+      </w:r>
+      <w:r>
+        <w:rPr>
+          <w:sz w:val="24"/>
+          <w:szCs w:val="24"/>
+        </w:rPr>
+        <w:t xml:space="preserve">het meeste af is word het design nog iets verder uitgewerkt en properder gemaakt. </w:t>
+      </w:r>
+      <w:r>
+        <w:rPr>
+          <w:sz w:val="24"/>
+          <w:szCs w:val="24"/>
+        </w:rPr>
+        <w:t>Op het einde gaan we proberen om er een extra feature in te steken dat op basis van een foto jouw nummerplaat kan lezen zodat je deze niet meer moet ingeven.</w:t>
+      </w:r>
     </w:p>
     <w:p>
       <w:pPr>
@@ -522,6 +571,57 @@
           <w:szCs w:val="24"/>
         </w:rPr>
         <w:t xml:space="preserve">Project agenda: </w:t>
+      </w:r>
+      <w:r>
+        <w:rPr>
+          <w:sz w:val="24"/>
+          <w:szCs w:val="24"/>
+        </w:rPr>
+        <w:t xml:space="preserve">Ons project is vrij snel gegaan en het meeste is al zo goed als af </w:t>
+      </w:r>
+      <w:r>
+        <w:rPr>
+          <w:sz w:val="24"/>
+          <w:szCs w:val="24"/>
+        </w:rPr>
+        <w:t>in de eerste 3 weken van het project. We hopen het al zo goed als af te hebben tegen de 6</w:t>
+      </w:r>
+      <w:r>
+        <w:rPr>
+          <w:sz w:val="24"/>
+          <w:szCs w:val="24"/>
+          <w:vertAlign w:val="superscript"/>
+        </w:rPr>
+        <w:t>de</w:t>
+      </w:r>
+      <w:r>
+        <w:rPr>
+          <w:sz w:val="24"/>
+          <w:szCs w:val="24"/>
+        </w:rPr>
+        <w:t xml:space="preserve"> week waarbij we ons project moeten presenteren aan Angelo van Allphi.</w:t>
+      </w:r>
+    </w:p>
+    <w:p>
+      <w:pPr>
+        <w:rPr>
+          <w:sz w:val="24"/>
+          <w:szCs w:val="24"/>
+        </w:rPr>
+      </w:pPr>
+      <w:r>
+        <w:rPr>
+          <w:sz w:val="24"/>
+          <w:szCs w:val="24"/>
+        </w:rPr>
+        <w:t xml:space="preserve">Financieel plan: Wij hebben geen financiële uitgaven alleen maar </w:t>
+      </w:r>
+      <w:r>
+        <w:rPr>
+          <w:sz w:val="24"/>
+          <w:szCs w:val="24"/>
+        </w:rPr>
+        <w:t>onze eigen tijd en die van Angelo van Allphi.</w:t>
       </w:r>
     </w:p>
     <w:p>
@@ -548,6 +648,7 @@
           <w:sz w:val="32"/>
           <w:szCs w:val="32"/>
         </w:rPr>
+        <w:lastRenderedPageBreak/>
         <w:t xml:space="preserve">Fase 3: </w:t>
       </w:r>
       <w:r>
@@ -661,7 +762,6 @@
     </w:p>
     <w:p>
       <w:r>
-        <w:lastRenderedPageBreak/>
         <w:t xml:space="preserve">Voortgang project: </w:t>
       </w:r>
     </w:p>

</xml_diff>

<commit_message>
Documentatie bijgewerkt en handleiding aangemaakt
in de handleiding moeten wel nog een paar screenshots geplaatst worden van het design maar deze kan nog een beetje veranderen
</commit_message>
<xml_diff>
--- a/Documentatie/Documentatie ProjectWerk.docx
+++ b/Documentatie/Documentatie ProjectWerk.docx
@@ -466,6 +466,20 @@
         </w:rPr>
         <w:t>material design gemaakt.</w:t>
       </w:r>
+      <w:r>
+        <w:rPr>
+          <w:sz w:val="24"/>
+          <w:szCs w:val="24"/>
+        </w:rPr>
+        <w:t xml:space="preserve"> Wij hopen als extra op het einde van het project nog OCR te kunnen imp</w:t>
+      </w:r>
+      <w:r>
+        <w:rPr>
+          <w:sz w:val="24"/>
+          <w:szCs w:val="24"/>
+        </w:rPr>
+        <w:t>lementeren in ons project.</w:t>
+      </w:r>
     </w:p>
     <w:p>
       <w:pPr>
@@ -763,6 +777,12 @@
     <w:p>
       <w:r>
         <w:t xml:space="preserve">Voortgang project: </w:t>
+      </w:r>
+      <w:r>
+        <w:t xml:space="preserve">De voortgang ging heel snel in het begin maar het vertraagde geleidelijk </w:t>
+      </w:r>
+      <w:r>
+        <w:t>later toen het project zo goed als af was.</w:t>
       </w:r>
     </w:p>
     <w:p>

</xml_diff>